<commit_message>
Add journal article to preliminary reading list
</commit_message>
<xml_diff>
--- a/Core/PSP6980_2020_Fall_Syllabus_Townes_v00.docx
+++ b/Core/PSP6980_2020_Fall_Syllabus_Townes_v00.docx
@@ -7,6 +7,8 @@
         <w:pStyle w:val="Title"/>
         <w:jc w:val="center"/>
       </w:pPr>
+      <w:bookmarkStart w:id="0" w:name="_GoBack"/>
+      <w:bookmarkEnd w:id="0"/>
       <w:r>
         <w:t>PSP 6980 Graduate Reading Course</w:t>
       </w:r>
@@ -845,8 +847,6 @@
       <w:pPr>
         <w:pStyle w:val="Heading1"/>
       </w:pPr>
-      <w:bookmarkStart w:id="0" w:name="_GoBack"/>
-      <w:bookmarkEnd w:id="0"/>
       <w:r>
         <w:t>Additional Resources</w:t>
       </w:r>
@@ -1052,10 +1052,7 @@
     <w:p/>
     <w:p>
       <w:r>
-        <w:t>Source</w:t>
-      </w:r>
-      <w:r>
-        <w:t xml:space="preserve">: </w:t>
+        <w:t xml:space="preserve">Source: </w:t>
       </w:r>
     </w:p>
     <w:p>
@@ -1765,6 +1762,30 @@
       </w:pPr>
       <w:proofErr w:type="spellStart"/>
       <w:r>
+        <w:t>Auerswald</w:t>
+      </w:r>
+      <w:proofErr w:type="spellEnd"/>
+      <w:r>
+        <w:t xml:space="preserve">, P. E., Branscomb, L. M., Demos, N., &amp; Min, B. K. (2003). Understanding private-sector decision making for early-stage technology development. </w:t>
+      </w:r>
+      <w:r>
+        <w:rPr>
+          <w:i/>
+          <w:iCs/>
+        </w:rPr>
+        <w:t>NIST Advanced Technology Program. NIST GCR</w:t>
+      </w:r>
+      <w:r>
+        <w:t>.</w:t>
+      </w:r>
+    </w:p>
+    <w:p>
+      <w:pPr>
+        <w:spacing w:after="120"/>
+        <w:ind w:left="720" w:hanging="720"/>
+      </w:pPr>
+      <w:proofErr w:type="spellStart"/>
+      <w:r>
         <w:t>Brunsson</w:t>
       </w:r>
       <w:proofErr w:type="spellEnd"/>
@@ -1967,6 +1988,7 @@
         <w:ind w:left="720" w:hanging="720"/>
       </w:pPr>
       <w:r>
+        <w:lastRenderedPageBreak/>
         <w:t xml:space="preserve">Robinson, S. E. (2007). Punctuated equilibrium models in organizational decision making. </w:t>
       </w:r>
       <w:r>
@@ -1996,7 +2018,6 @@
         <w:ind w:left="720" w:hanging="720"/>
       </w:pPr>
       <w:r>
-        <w:lastRenderedPageBreak/>
         <w:t xml:space="preserve">Sadler‐Smith, E., &amp; Sparrow, P. (2008). Intuition in organizational decision making. In </w:t>
       </w:r>
       <w:proofErr w:type="gramStart"/>
@@ -2191,7 +2212,7 @@
         <w:bCs/>
         <w:noProof/>
       </w:rPr>
-      <w:t>3</w:t>
+      <w:t>1</w:t>
     </w:r>
     <w:r>
       <w:rPr>

</xml_diff>

<commit_message>
Identified location of book sources in syllabus
</commit_message>
<xml_diff>
--- a/Core/PSP6980_2020_Fall_Syllabus_Townes_v00.docx
+++ b/Core/PSP6980_2020_Fall_Syllabus_Townes_v00.docx
@@ -7,8 +7,6 @@
         <w:pStyle w:val="Title"/>
         <w:jc w:val="center"/>
       </w:pPr>
-      <w:bookmarkStart w:id="0" w:name="_GoBack"/>
-      <w:bookmarkEnd w:id="0"/>
       <w:r>
         <w:t>PSP 6980 Graduate Reading Course</w:t>
       </w:r>
@@ -1086,14 +1084,46 @@
     <w:p>
       <w:pPr>
         <w:spacing w:after="120"/>
+      </w:pPr>
+      <w:r>
+        <w:t>* indicates online access to source via Saint Louis University Libraries.</w:t>
+      </w:r>
+    </w:p>
+    <w:p>
+      <w:pPr>
+        <w:spacing w:after="120"/>
+      </w:pPr>
+      <w:r>
+        <w:t>** indicates available at Saint Louis University Pius XII Library.</w:t>
+      </w:r>
+    </w:p>
+    <w:p>
+      <w:pPr>
+        <w:spacing w:after="120"/>
+      </w:pPr>
+      <w:r>
+        <w:t>^ indicates the source is in the student’s personal collection.</w:t>
+      </w:r>
+    </w:p>
+    <w:p>
+      <w:pPr>
+        <w:spacing w:after="120"/>
         <w:rPr>
           <w:b/>
         </w:rPr>
       </w:pPr>
-      <w:r>
+    </w:p>
+    <w:p>
+      <w:pPr>
+        <w:spacing w:after="120"/>
         <w:rPr>
           <w:b/>
         </w:rPr>
+      </w:pPr>
+      <w:r>
+        <w:rPr>
+          <w:b/>
+        </w:rPr>
         <w:t>Decision Theory</w:t>
       </w:r>
     </w:p>
@@ -1136,6 +1166,9 @@
         <w:spacing w:after="120"/>
         <w:ind w:left="720" w:hanging="720"/>
       </w:pPr>
+      <w:r>
+        <w:t>**</w:t>
+      </w:r>
       <w:proofErr w:type="spellStart"/>
       <w:r>
         <w:t>Kahneman</w:t>
@@ -1244,6 +1277,9 @@
         <w:ind w:left="720" w:hanging="720"/>
       </w:pPr>
       <w:r>
+        <w:t>**</w:t>
+      </w:r>
+      <w:r>
         <w:t xml:space="preserve">Simon, H. (1990). </w:t>
       </w:r>
       <w:r>
@@ -1317,6 +1353,9 @@
         <w:ind w:left="720" w:hanging="720"/>
       </w:pPr>
       <w:r>
+        <w:t>**</w:t>
+      </w:r>
+      <w:r>
         <w:t xml:space="preserve">Du Gay, P. (2017). </w:t>
       </w:r>
       <w:r>
@@ -1357,6 +1396,9 @@
         <w:ind w:left="720" w:hanging="720"/>
       </w:pPr>
       <w:r>
+        <w:t>**</w:t>
+      </w:r>
+      <w:r>
         <w:t xml:space="preserve">Horowitz, I. (Ed.). (1990). </w:t>
       </w:r>
       <w:r>
@@ -1374,6 +1416,9 @@
         <w:spacing w:after="120"/>
         <w:ind w:left="720" w:hanging="720"/>
       </w:pPr>
+      <w:r>
+        <w:t>*</w:t>
+      </w:r>
       <w:proofErr w:type="spellStart"/>
       <w:r>
         <w:t>Linstead</w:t>
@@ -1447,10 +1492,16 @@
         <w:ind w:left="720" w:hanging="720"/>
       </w:pPr>
       <w:r>
+        <w:lastRenderedPageBreak/>
         <w:t>*</w:t>
       </w:r>
       <w:r>
-        <w:t xml:space="preserve">Miles, J. A. (Ed.) (2014). </w:t>
+        <w:t>Miles, J. A. (Ed.) (2</w:t>
+      </w:r>
+      <w:bookmarkStart w:id="0" w:name="_GoBack"/>
+      <w:bookmarkEnd w:id="0"/>
+      <w:r>
+        <w:t xml:space="preserve">014). </w:t>
       </w:r>
       <w:r>
         <w:rPr>
@@ -1476,13 +1527,48 @@
       </w:r>
       <w:proofErr w:type="spellEnd"/>
       <w:r>
-        <w:t xml:space="preserve">, D. R., Pritchard, R. D. (2013). </w:t>
-      </w:r>
-      <w:r>
-        <w:rPr>
-          <w:i/>
-        </w:rPr>
-        <w:t>A theory of behavior in o</w:t>
+        <w:t xml:space="preserve">, D. R., </w:t>
+      </w:r>
+      <w:r>
+        <w:t xml:space="preserve">&amp; </w:t>
+      </w:r>
+      <w:r>
+        <w:t>Pritchard, R. D. (1980</w:t>
+      </w:r>
+      <w:r>
+        <w:t xml:space="preserve">). </w:t>
+      </w:r>
+      <w:r>
+        <w:rPr>
+          <w:i/>
+        </w:rPr>
+        <w:t xml:space="preserve">A theory of </w:t>
+      </w:r>
+      <w:proofErr w:type="spellStart"/>
+      <w:r>
+        <w:rPr>
+          <w:i/>
+        </w:rPr>
+        <w:t>behavio</w:t>
+      </w:r>
+      <w:r>
+        <w:rPr>
+          <w:i/>
+        </w:rPr>
+        <w:t>u</w:t>
+      </w:r>
+      <w:r>
+        <w:rPr>
+          <w:i/>
+        </w:rPr>
+        <w:t>r</w:t>
+      </w:r>
+      <w:proofErr w:type="spellEnd"/>
+      <w:r>
+        <w:rPr>
+          <w:i/>
+        </w:rPr>
+        <w:t xml:space="preserve"> in o</w:t>
       </w:r>
       <w:r>
         <w:rPr>
@@ -1491,7 +1577,13 @@
         <w:t>rganizations</w:t>
       </w:r>
       <w:r>
-        <w:t>. United Kingdom: Elsevier Science.</w:t>
+        <w:t xml:space="preserve">. </w:t>
+      </w:r>
+      <w:r>
+        <w:t>New York, NY: Academic Press</w:t>
+      </w:r>
+      <w:r>
+        <w:t>.</w:t>
       </w:r>
     </w:p>
     <w:p>
@@ -1524,527 +1616,654 @@
         <w:spacing w:after="120"/>
         <w:ind w:left="720" w:hanging="720"/>
       </w:pPr>
+      <w:r>
+        <w:t>**</w:t>
+      </w:r>
       <w:proofErr w:type="spellStart"/>
       <w:r>
+        <w:t>Pfeffer</w:t>
+      </w:r>
+      <w:proofErr w:type="spellEnd"/>
+      <w:r>
+        <w:t xml:space="preserve">, J. (1997). </w:t>
+      </w:r>
+      <w:r>
+        <w:rPr>
+          <w:i/>
+        </w:rPr>
+        <w:t>New directions for organization theory: Problems and prospects</w:t>
+      </w:r>
+      <w:r>
+        <w:t xml:space="preserve">. New York, NY: Oxford University Press. </w:t>
+      </w:r>
+    </w:p>
+    <w:p>
+      <w:pPr>
+        <w:spacing w:after="120"/>
+        <w:ind w:left="720" w:hanging="720"/>
+      </w:pPr>
+      <w:r>
+        <w:t>*</w:t>
+      </w:r>
+      <w:proofErr w:type="spellStart"/>
+      <w:r>
+        <w:t>Shapira</w:t>
+      </w:r>
+      <w:proofErr w:type="spellEnd"/>
+      <w:r>
+        <w:t>, Z. (Ed.). (2002</w:t>
+      </w:r>
+      <w:r>
+        <w:t>/1997</w:t>
+      </w:r>
+      <w:r>
+        <w:t xml:space="preserve">). </w:t>
+      </w:r>
+      <w:r>
+        <w:rPr>
+          <w:i/>
+          <w:iCs/>
+        </w:rPr>
+        <w:t>Organizational decision making</w:t>
+      </w:r>
+      <w:r>
+        <w:t xml:space="preserve">. </w:t>
+      </w:r>
+      <w:r>
+        <w:t xml:space="preserve">Boston, MA: </w:t>
+      </w:r>
+      <w:r>
+        <w:t>Cambridge University Press.</w:t>
+      </w:r>
+    </w:p>
+    <w:p>
+      <w:pPr>
+        <w:spacing w:after="120"/>
+        <w:ind w:left="720" w:hanging="720"/>
+      </w:pPr>
+      <w:r>
+        <w:t>^</w:t>
+      </w:r>
+      <w:r>
+        <w:t>Simon, H. A. (</w:t>
+      </w:r>
+      <w:r>
+        <w:t>1997</w:t>
+      </w:r>
+      <w:r>
+        <w:t xml:space="preserve">). </w:t>
+      </w:r>
+      <w:r>
+        <w:rPr>
+          <w:i/>
+          <w:iCs/>
+        </w:rPr>
+        <w:t>Administrative behavior</w:t>
+      </w:r>
+      <w:r>
+        <w:rPr>
+          <w:i/>
+          <w:iCs/>
+        </w:rPr>
+        <w:t xml:space="preserve">: A study of decision-making processes in administrative organizations </w:t>
+      </w:r>
+      <w:r>
+        <w:rPr>
+          <w:iCs/>
+        </w:rPr>
+        <w:t>(Fourth Ed.)</w:t>
+      </w:r>
+      <w:r>
+        <w:t xml:space="preserve">. </w:t>
+      </w:r>
+      <w:r>
+        <w:t xml:space="preserve">New York, NY: </w:t>
+      </w:r>
+      <w:r>
+        <w:t>The Free Press</w:t>
+      </w:r>
+      <w:r>
+        <w:t>.</w:t>
+      </w:r>
+    </w:p>
+    <w:p>
+      <w:pPr>
+        <w:spacing w:after="120"/>
+        <w:ind w:left="720" w:hanging="720"/>
+      </w:pPr>
+      <w:r>
+        <w:t>**</w:t>
+      </w:r>
+      <w:r>
+        <w:t xml:space="preserve">Simon, H. A. (1982). </w:t>
+      </w:r>
+      <w:r>
+        <w:rPr>
+          <w:i/>
+          <w:iCs/>
+        </w:rPr>
+        <w:t>Models of bounded rationality</w:t>
+      </w:r>
+      <w:r>
+        <w:t>. Boston, MA: MIT Press.</w:t>
+      </w:r>
+    </w:p>
+    <w:p/>
+    <w:p>
+      <w:pPr>
+        <w:pStyle w:val="Heading1"/>
+      </w:pPr>
+      <w:r>
+        <w:t>Preliminary Reading List – Peer Reviewed Journal Articles</w:t>
+      </w:r>
+    </w:p>
+    <w:p>
+      <w:pPr>
+        <w:spacing w:after="120"/>
+        <w:ind w:left="720" w:hanging="720"/>
+        <w:rPr>
+          <w:b/>
+        </w:rPr>
+      </w:pPr>
+      <w:r>
+        <w:rPr>
+          <w:b/>
+        </w:rPr>
+        <w:t xml:space="preserve">Individual </w:t>
+      </w:r>
+      <w:r>
+        <w:rPr>
+          <w:b/>
+        </w:rPr>
+        <w:t>Decision-Making</w:t>
+      </w:r>
+    </w:p>
+    <w:p>
+      <w:pPr>
+        <w:spacing w:after="120"/>
+        <w:ind w:left="720" w:hanging="720"/>
+      </w:pPr>
+      <w:r>
+        <w:t xml:space="preserve">Amos, T., &amp; Daniel, K. (1981). The Framing of Decisions and the Psychology of Choice. </w:t>
+      </w:r>
+      <w:r>
+        <w:rPr>
+          <w:i/>
+          <w:iCs/>
+        </w:rPr>
+        <w:t>Science, 211</w:t>
+      </w:r>
+      <w:r>
+        <w:t xml:space="preserve">(4481), 453. </w:t>
+      </w:r>
+    </w:p>
+    <w:p>
+      <w:pPr>
+        <w:spacing w:after="120"/>
+        <w:ind w:left="720" w:hanging="720"/>
+      </w:pPr>
+      <w:r>
+        <w:t xml:space="preserve">Amos, T., &amp; Daniel, K. (1992). Advances in Prospect Theory: Cumulative Representation of Uncertainty. </w:t>
+      </w:r>
+      <w:r>
+        <w:rPr>
+          <w:i/>
+          <w:iCs/>
+        </w:rPr>
+        <w:t>Journal of Risk and Uncertainty, 5</w:t>
+      </w:r>
+      <w:r>
+        <w:t xml:space="preserve">(4), 297. </w:t>
+      </w:r>
+    </w:p>
+    <w:p>
+      <w:pPr>
+        <w:spacing w:after="120"/>
+        <w:ind w:left="720" w:hanging="720"/>
+      </w:pPr>
+      <w:r>
+        <w:t xml:space="preserve">Daniel, K. (2003). Maps of Bounded Rationality: Psychology for Behavioral Economics. </w:t>
+      </w:r>
+      <w:r>
+        <w:rPr>
+          <w:i/>
+          <w:iCs/>
+        </w:rPr>
+        <w:t>The American Economic Review, 93</w:t>
+      </w:r>
+      <w:r>
+        <w:t xml:space="preserve">(5), 1449. </w:t>
+      </w:r>
+    </w:p>
+    <w:p>
+      <w:pPr>
+        <w:spacing w:after="120"/>
+        <w:ind w:left="720" w:hanging="720"/>
+      </w:pPr>
+      <w:r>
+        <w:t xml:space="preserve">Daniel, K. (2012). Two Systems in the Mind. </w:t>
+      </w:r>
+      <w:r>
+        <w:rPr>
+          <w:i/>
+          <w:iCs/>
+        </w:rPr>
+        <w:t>Bulletin of the American Academy of Arts and Sciences, 65</w:t>
+      </w:r>
+      <w:r>
+        <w:t xml:space="preserve">(2), 55. </w:t>
+      </w:r>
+    </w:p>
+    <w:p>
+      <w:pPr>
+        <w:spacing w:after="120"/>
+        <w:ind w:left="720" w:hanging="720"/>
+      </w:pPr>
+      <w:r>
+        <w:t xml:space="preserve">Daniel, K., &amp; Amos, T. (1979). Prospect Theory: An Analysis of Decision under Risk. </w:t>
+      </w:r>
+      <w:proofErr w:type="spellStart"/>
+      <w:r>
+        <w:rPr>
+          <w:i/>
+          <w:iCs/>
+        </w:rPr>
+        <w:t>Econometrica</w:t>
+      </w:r>
+      <w:proofErr w:type="spellEnd"/>
+      <w:r>
+        <w:rPr>
+          <w:i/>
+          <w:iCs/>
+        </w:rPr>
+        <w:t>, 47</w:t>
+      </w:r>
+      <w:r>
+        <w:t>(2), 263. doi:10.2307/1914185</w:t>
+      </w:r>
+    </w:p>
+    <w:p>
+      <w:pPr>
+        <w:spacing w:after="120"/>
+        <w:ind w:left="720" w:hanging="720"/>
+      </w:pPr>
+      <w:r>
+        <w:t>Maslow, A.</w:t>
+      </w:r>
+      <w:r>
+        <w:t xml:space="preserve"> </w:t>
+      </w:r>
+      <w:r>
+        <w:t>H</w:t>
+      </w:r>
+      <w:r>
+        <w:t>.</w:t>
+      </w:r>
+      <w:r>
+        <w:rPr>
+          <w:iCs/>
+        </w:rPr>
+        <w:t xml:space="preserve"> (1943).</w:t>
+      </w:r>
+      <w:r>
+        <w:rPr>
+          <w:i/>
+          <w:iCs/>
+        </w:rPr>
+        <w:t xml:space="preserve"> </w:t>
+      </w:r>
+      <w:r>
+        <w:t>A theory of human motivation</w:t>
+      </w:r>
+      <w:r>
+        <w:rPr>
+          <w:i/>
+          <w:iCs/>
+        </w:rPr>
+        <w:t>. Psychological Review</w:t>
+      </w:r>
+      <w:r>
+        <w:rPr>
+          <w:i/>
+          <w:iCs/>
+        </w:rPr>
+        <w:t>,</w:t>
+      </w:r>
+      <w:r>
+        <w:rPr>
+          <w:i/>
+          <w:iCs/>
+        </w:rPr>
+        <w:t xml:space="preserve"> </w:t>
+      </w:r>
+      <w:r>
+        <w:rPr>
+          <w:bCs/>
+          <w:i/>
+          <w:iCs/>
+        </w:rPr>
+        <w:t>50</w:t>
+      </w:r>
+      <w:r>
+        <w:rPr>
+          <w:i/>
+          <w:iCs/>
+        </w:rPr>
+        <w:t xml:space="preserve"> (4)</w:t>
+      </w:r>
+      <w:r>
+        <w:rPr>
+          <w:i/>
+          <w:iCs/>
+        </w:rPr>
+        <w:t>,</w:t>
+      </w:r>
+      <w:r>
+        <w:rPr>
+          <w:i/>
+          <w:iCs/>
+        </w:rPr>
+        <w:t xml:space="preserve"> 370–96. </w:t>
+      </w:r>
+      <w:r>
+        <w:t>doi</w:t>
+      </w:r>
+      <w:r>
+        <w:rPr>
+          <w:i/>
+          <w:iCs/>
+        </w:rPr>
+        <w:t>:</w:t>
+      </w:r>
+      <w:r>
+        <w:t>10.1037/h0054346</w:t>
+      </w:r>
+    </w:p>
+    <w:p>
+      <w:pPr>
+        <w:spacing w:after="120"/>
+        <w:ind w:left="720" w:hanging="720"/>
+      </w:pPr>
+      <w:r>
+        <w:t>Nathan</w:t>
+      </w:r>
+      <w:r>
+        <w:t>, N., &amp; Daniel, K. (2005). How do i</w:t>
+      </w:r>
+      <w:r>
+        <w:t>ntent</w:t>
+      </w:r>
+      <w:r>
+        <w:t>ions affect loss a</w:t>
+      </w:r>
+      <w:r>
+        <w:t xml:space="preserve">version? </w:t>
+      </w:r>
+      <w:r>
+        <w:rPr>
+          <w:i/>
+          <w:iCs/>
+        </w:rPr>
+        <w:t>Journal of Marketing Research, 42</w:t>
+      </w:r>
+      <w:r>
+        <w:t xml:space="preserve">(2), 139. </w:t>
+      </w:r>
+    </w:p>
+    <w:p>
+      <w:pPr>
+        <w:spacing w:after="120"/>
+        <w:ind w:left="720" w:hanging="720"/>
+      </w:pPr>
+      <w:proofErr w:type="spellStart"/>
+      <w:r>
+        <w:t>Tversky</w:t>
+      </w:r>
+      <w:proofErr w:type="spellEnd"/>
+      <w:r>
+        <w:t xml:space="preserve">, A., &amp; </w:t>
+      </w:r>
+      <w:proofErr w:type="spellStart"/>
+      <w:r>
+        <w:t>Kahne</w:t>
+      </w:r>
+      <w:r>
+        <w:t>man</w:t>
+      </w:r>
+      <w:proofErr w:type="spellEnd"/>
+      <w:r>
+        <w:t>, D. (1974). Judgment under uncertainty: Heuristics and b</w:t>
+      </w:r>
+      <w:r>
+        <w:t xml:space="preserve">iases. </w:t>
+      </w:r>
+      <w:r>
+        <w:rPr>
+          <w:i/>
+          <w:iCs/>
+        </w:rPr>
+        <w:t>Science, 185</w:t>
+      </w:r>
+      <w:r>
+        <w:t>(4157), 1124-1131. doi:10.1126/science.185.4157.1124</w:t>
+      </w:r>
+    </w:p>
+    <w:p>
+      <w:pPr>
+        <w:spacing w:after="120"/>
+        <w:ind w:left="720" w:hanging="720"/>
+      </w:pPr>
+      <w:proofErr w:type="spellStart"/>
+      <w:r>
+        <w:t>Tversky</w:t>
+      </w:r>
+      <w:proofErr w:type="spellEnd"/>
+      <w:r>
+        <w:t xml:space="preserve">, A., &amp; </w:t>
+      </w:r>
+      <w:proofErr w:type="spellStart"/>
+      <w:r>
+        <w:t>Kahneman</w:t>
+      </w:r>
+      <w:proofErr w:type="spellEnd"/>
+      <w:r>
+        <w:t xml:space="preserve">, D. (1986). The Framing of Decisions and the Evaluation of Prospects. </w:t>
+      </w:r>
+      <w:r>
+        <w:rPr>
+          <w:i/>
+          <w:iCs/>
+        </w:rPr>
+        <w:t>Studies in Logic and the Foundations of Mathematics, 114</w:t>
+      </w:r>
+      <w:r>
+        <w:t>, 503-520. doi:10.1016/S0049-237</w:t>
+      </w:r>
+      <w:proofErr w:type="gramStart"/>
+      <w:r>
+        <w:t>X(</w:t>
+      </w:r>
+      <w:proofErr w:type="gramEnd"/>
+      <w:r>
+        <w:t>09)70710-4</w:t>
+      </w:r>
+    </w:p>
+    <w:p>
+      <w:pPr>
+        <w:spacing w:after="120"/>
+        <w:ind w:left="720" w:hanging="720"/>
+        <w:rPr>
+          <w:b/>
+        </w:rPr>
+      </w:pPr>
+    </w:p>
+    <w:p>
+      <w:pPr>
+        <w:spacing w:after="120"/>
+        <w:ind w:left="720" w:hanging="720"/>
+        <w:rPr>
+          <w:b/>
+        </w:rPr>
+      </w:pPr>
+      <w:r>
+        <w:rPr>
+          <w:b/>
+        </w:rPr>
+        <w:t>Organizational Decision Making</w:t>
+      </w:r>
+    </w:p>
+    <w:p>
+      <w:pPr>
+        <w:spacing w:after="120"/>
+        <w:ind w:left="720" w:hanging="720"/>
+      </w:pPr>
+      <w:proofErr w:type="spellStart"/>
+      <w:r>
+        <w:t>Auerswald</w:t>
+      </w:r>
+      <w:proofErr w:type="spellEnd"/>
+      <w:r>
+        <w:t xml:space="preserve">, P. E., Branscomb, L. M., Demos, N., &amp; Min, B. K. (2003). Understanding private-sector decision making for early-stage technology development. </w:t>
+      </w:r>
+      <w:r>
+        <w:rPr>
+          <w:i/>
+          <w:iCs/>
+        </w:rPr>
+        <w:t>NIST Advanced Technology Program. NIST GCR</w:t>
+      </w:r>
+      <w:r>
+        <w:t>.</w:t>
+      </w:r>
+    </w:p>
+    <w:p>
+      <w:pPr>
+        <w:spacing w:after="120"/>
+        <w:ind w:left="720" w:hanging="720"/>
+      </w:pPr>
+      <w:proofErr w:type="spellStart"/>
+      <w:r>
         <w:lastRenderedPageBreak/>
-        <w:t>Pfeffer</w:t>
+        <w:t>Brunsson</w:t>
       </w:r>
       <w:proofErr w:type="spellEnd"/>
       <w:r>
-        <w:t xml:space="preserve">, J. (1997). </w:t>
-      </w:r>
-      <w:r>
-        <w:rPr>
-          <w:i/>
-        </w:rPr>
-        <w:t>New directions for organization theory: Problems and prospects</w:t>
-      </w:r>
-      <w:r>
-        <w:t xml:space="preserve">. New York, NY: Oxford University Press. </w:t>
-      </w:r>
-    </w:p>
-    <w:p>
-      <w:pPr>
-        <w:spacing w:after="120"/>
-        <w:ind w:left="720" w:hanging="720"/>
-      </w:pPr>
-      <w:r>
-        <w:t>*</w:t>
-      </w:r>
+        <w:t xml:space="preserve">, N. (1990). Deciding for responsibility and legitimation: Alternative interpretations of organizational decision-making. </w:t>
+      </w:r>
+      <w:r>
+        <w:rPr>
+          <w:i/>
+          <w:iCs/>
+        </w:rPr>
+        <w:t>Accounting, Organizations and Society</w:t>
+      </w:r>
+      <w:r>
+        <w:t xml:space="preserve">, </w:t>
+      </w:r>
+      <w:r>
+        <w:rPr>
+          <w:i/>
+          <w:iCs/>
+        </w:rPr>
+        <w:t>15</w:t>
+      </w:r>
+      <w:r>
+        <w:t>(1-2), 47-59.</w:t>
+      </w:r>
+    </w:p>
+    <w:p>
+      <w:pPr>
+        <w:spacing w:after="120"/>
+        <w:ind w:left="720" w:hanging="720"/>
+      </w:pPr>
       <w:proofErr w:type="spellStart"/>
       <w:r>
-        <w:t>Shapira</w:t>
+        <w:t>Conrath</w:t>
       </w:r>
       <w:proofErr w:type="spellEnd"/>
       <w:r>
-        <w:t xml:space="preserve">, Z. (Ed.). (2002). </w:t>
-      </w:r>
-      <w:r>
-        <w:rPr>
-          <w:i/>
-          <w:iCs/>
-        </w:rPr>
-        <w:t>Organizational decision making</w:t>
-      </w:r>
-      <w:r>
-        <w:t xml:space="preserve">. </w:t>
-      </w:r>
-      <w:r>
-        <w:t xml:space="preserve">Boston, MA: </w:t>
-      </w:r>
-      <w:r>
-        <w:t>Cambridge University Press.</w:t>
-      </w:r>
-    </w:p>
-    <w:p>
-      <w:pPr>
-        <w:spacing w:after="120"/>
-        <w:ind w:left="720" w:hanging="720"/>
-      </w:pPr>
-      <w:r>
-        <w:t>^</w:t>
-      </w:r>
-      <w:r>
-        <w:t>Simon, H. A. (</w:t>
-      </w:r>
-      <w:r>
-        <w:t>1997</w:t>
-      </w:r>
-      <w:r>
-        <w:t xml:space="preserve">). </w:t>
-      </w:r>
-      <w:r>
-        <w:rPr>
-          <w:i/>
-          <w:iCs/>
-        </w:rPr>
-        <w:t>Administrative behavior</w:t>
-      </w:r>
-      <w:r>
-        <w:rPr>
-          <w:i/>
-          <w:iCs/>
-        </w:rPr>
-        <w:t xml:space="preserve">: A study of decision-making processes in administrative organizations </w:t>
-      </w:r>
-      <w:r>
-        <w:rPr>
-          <w:iCs/>
-        </w:rPr>
-        <w:t>(Fourth Ed.)</w:t>
-      </w:r>
-      <w:r>
-        <w:t xml:space="preserve">. </w:t>
-      </w:r>
-      <w:r>
-        <w:t xml:space="preserve">New York, NY: </w:t>
-      </w:r>
-      <w:r>
-        <w:t>The Free Press</w:t>
-      </w:r>
-      <w:r>
-        <w:t>.</w:t>
-      </w:r>
-    </w:p>
-    <w:p>
-      <w:pPr>
-        <w:spacing w:after="120"/>
-        <w:ind w:left="720" w:hanging="720"/>
-      </w:pPr>
-      <w:r>
-        <w:t xml:space="preserve">Simon, H. A. (1982). </w:t>
-      </w:r>
-      <w:r>
-        <w:rPr>
-          <w:i/>
-          <w:iCs/>
-        </w:rPr>
-        <w:t>Models of bounded rationality</w:t>
-      </w:r>
-      <w:r>
-        <w:t>. Boston, MA: MIT Press.</w:t>
-      </w:r>
-    </w:p>
-    <w:p/>
-    <w:p>
-      <w:pPr>
-        <w:pStyle w:val="Heading1"/>
-      </w:pPr>
-      <w:r>
-        <w:t>Preliminary Reading List – Peer Reviewed Journal Articles</w:t>
-      </w:r>
-    </w:p>
-    <w:p>
-      <w:pPr>
-        <w:spacing w:after="120"/>
-        <w:ind w:left="720" w:hanging="720"/>
-        <w:rPr>
-          <w:b/>
-        </w:rPr>
-      </w:pPr>
-      <w:r>
-        <w:rPr>
-          <w:b/>
-        </w:rPr>
-        <w:t xml:space="preserve">Individual </w:t>
-      </w:r>
-      <w:r>
-        <w:rPr>
-          <w:b/>
-        </w:rPr>
-        <w:t>Decision-Making</w:t>
-      </w:r>
-    </w:p>
-    <w:p>
-      <w:pPr>
-        <w:spacing w:after="120"/>
-        <w:ind w:left="720" w:hanging="720"/>
-      </w:pPr>
-      <w:r>
-        <w:t xml:space="preserve">Amos, T., &amp; Daniel, K. (1981). The Framing of Decisions and the Psychology of Choice. </w:t>
-      </w:r>
-      <w:r>
-        <w:rPr>
-          <w:i/>
-          <w:iCs/>
-        </w:rPr>
-        <w:t>Science, 211</w:t>
-      </w:r>
-      <w:r>
-        <w:t xml:space="preserve">(4481), 453. </w:t>
-      </w:r>
-    </w:p>
-    <w:p>
-      <w:pPr>
-        <w:spacing w:after="120"/>
-        <w:ind w:left="720" w:hanging="720"/>
-      </w:pPr>
-      <w:r>
-        <w:t xml:space="preserve">Amos, T., &amp; Daniel, K. (1992). Advances in Prospect Theory: Cumulative Representation of Uncertainty. </w:t>
-      </w:r>
-      <w:r>
-        <w:rPr>
-          <w:i/>
-          <w:iCs/>
-        </w:rPr>
-        <w:t>Journal of Risk and Uncertainty, 5</w:t>
-      </w:r>
-      <w:r>
-        <w:t xml:space="preserve">(4), 297. </w:t>
-      </w:r>
-    </w:p>
-    <w:p>
-      <w:pPr>
-        <w:spacing w:after="120"/>
-        <w:ind w:left="720" w:hanging="720"/>
-      </w:pPr>
-      <w:r>
-        <w:t xml:space="preserve">Daniel, K. (2003). Maps of Bounded Rationality: Psychology for Behavioral Economics. </w:t>
-      </w:r>
-      <w:r>
-        <w:rPr>
-          <w:i/>
-          <w:iCs/>
-        </w:rPr>
-        <w:t>The American Economic Review, 93</w:t>
-      </w:r>
-      <w:r>
-        <w:t xml:space="preserve">(5), 1449. </w:t>
-      </w:r>
-    </w:p>
-    <w:p>
-      <w:pPr>
-        <w:spacing w:after="120"/>
-        <w:ind w:left="720" w:hanging="720"/>
-      </w:pPr>
-      <w:r>
-        <w:t xml:space="preserve">Daniel, K. (2012). Two Systems in the Mind. </w:t>
-      </w:r>
-      <w:r>
-        <w:rPr>
-          <w:i/>
-          <w:iCs/>
-        </w:rPr>
-        <w:t>Bulletin of the American Academy of Arts and Sciences, 65</w:t>
-      </w:r>
-      <w:r>
-        <w:t xml:space="preserve">(2), 55. </w:t>
-      </w:r>
-    </w:p>
-    <w:p>
-      <w:pPr>
-        <w:spacing w:after="120"/>
-        <w:ind w:left="720" w:hanging="720"/>
-      </w:pPr>
-      <w:r>
-        <w:t xml:space="preserve">Daniel, K., &amp; Amos, T. (1979). Prospect Theory: An Analysis of Decision under Risk. </w:t>
-      </w:r>
+        <w:t xml:space="preserve">, D. W. (1967). Organizational decision making behavior under varying conditions of uncertainty. </w:t>
+      </w:r>
+      <w:r>
+        <w:rPr>
+          <w:i/>
+          <w:iCs/>
+        </w:rPr>
+        <w:t>Management Science</w:t>
+      </w:r>
+      <w:r>
+        <w:t xml:space="preserve">, </w:t>
+      </w:r>
+      <w:r>
+        <w:rPr>
+          <w:i/>
+          <w:iCs/>
+        </w:rPr>
+        <w:t>13</w:t>
+      </w:r>
+      <w:r>
+        <w:t>(8), B-487.</w:t>
+      </w:r>
+    </w:p>
+    <w:p>
+      <w:pPr>
+        <w:spacing w:after="120"/>
+        <w:ind w:left="720" w:hanging="720"/>
+      </w:pPr>
       <w:proofErr w:type="spellStart"/>
       <w:r>
-        <w:rPr>
-          <w:i/>
-          <w:iCs/>
-        </w:rPr>
-        <w:t>Econometrica</w:t>
+        <w:t>Csaszar</w:t>
       </w:r>
       <w:proofErr w:type="spellEnd"/>
       <w:r>
-        <w:rPr>
-          <w:i/>
-          <w:iCs/>
-        </w:rPr>
-        <w:t>, 47</w:t>
-      </w:r>
-      <w:r>
-        <w:t>(2), 263. doi:10.2307/1914185</w:t>
-      </w:r>
-    </w:p>
-    <w:p>
-      <w:pPr>
-        <w:spacing w:after="120"/>
-        <w:ind w:left="720" w:hanging="720"/>
-      </w:pPr>
-      <w:r>
-        <w:t xml:space="preserve">Nathan, N., &amp; Daniel, K. (2005). How Do Intentions Affect Loss Aversion? </w:t>
-      </w:r>
-      <w:r>
-        <w:rPr>
-          <w:i/>
-          <w:iCs/>
-        </w:rPr>
-        <w:t>Journal of Marketing Research, 42</w:t>
-      </w:r>
-      <w:r>
-        <w:t xml:space="preserve">(2), 139. </w:t>
-      </w:r>
-    </w:p>
-    <w:p>
-      <w:pPr>
-        <w:spacing w:after="120"/>
-        <w:ind w:left="720" w:hanging="720"/>
-      </w:pPr>
+        <w:t xml:space="preserve">, F. A., &amp; Eggers, J. P. (2013). Organizational decision making: An information aggregation view. </w:t>
+      </w:r>
+      <w:r>
+        <w:rPr>
+          <w:i/>
+          <w:iCs/>
+        </w:rPr>
+        <w:t>Management Science</w:t>
+      </w:r>
+      <w:r>
+        <w:t xml:space="preserve">, </w:t>
+      </w:r>
+      <w:r>
+        <w:rPr>
+          <w:i/>
+          <w:iCs/>
+        </w:rPr>
+        <w:t>59</w:t>
+      </w:r>
+      <w:r>
+        <w:t>(10), 2257-2277.</w:t>
+      </w:r>
+    </w:p>
+    <w:p>
+      <w:pPr>
+        <w:spacing w:after="120"/>
+        <w:ind w:left="720" w:hanging="720"/>
+      </w:pPr>
+      <w:r>
+        <w:t xml:space="preserve">Halpern, J. J., &amp; Stern, R. C. (Eds.). (2018). </w:t>
+      </w:r>
+      <w:r>
+        <w:rPr>
+          <w:i/>
+          <w:iCs/>
+        </w:rPr>
+        <w:t xml:space="preserve">Debating rationality: </w:t>
+      </w:r>
       <w:proofErr w:type="spellStart"/>
       <w:r>
-        <w:t>Tversky</w:t>
+        <w:rPr>
+          <w:i/>
+          <w:iCs/>
+        </w:rPr>
+        <w:t>Nonrational</w:t>
       </w:r>
       <w:proofErr w:type="spellEnd"/>
       <w:r>
-        <w:t xml:space="preserve">, A., &amp; </w:t>
-      </w:r>
-      <w:proofErr w:type="spellStart"/>
-      <w:r>
-        <w:t>Kahneman</w:t>
-      </w:r>
-      <w:proofErr w:type="spellEnd"/>
-      <w:r>
-        <w:t xml:space="preserve">, D. (1974). Judgment under Uncertainty: Heuristics and Biases. </w:t>
-      </w:r>
-      <w:r>
-        <w:rPr>
-          <w:i/>
-          <w:iCs/>
-        </w:rPr>
-        <w:t>Science, 185</w:t>
-      </w:r>
-      <w:r>
-        <w:t>(4157), 1124-1131. doi:10.1126/science.185.4157.1124</w:t>
-      </w:r>
-    </w:p>
-    <w:p>
-      <w:pPr>
-        <w:spacing w:after="120"/>
-        <w:ind w:left="720" w:hanging="720"/>
-      </w:pPr>
-      <w:proofErr w:type="spellStart"/>
-      <w:r>
-        <w:t>Tversky</w:t>
-      </w:r>
-      <w:proofErr w:type="spellEnd"/>
-      <w:r>
-        <w:t xml:space="preserve">, A., &amp; </w:t>
-      </w:r>
-      <w:proofErr w:type="spellStart"/>
-      <w:r>
-        <w:t>Kahneman</w:t>
-      </w:r>
-      <w:proofErr w:type="spellEnd"/>
-      <w:r>
-        <w:t xml:space="preserve">, D. (1986). The Framing of Decisions and the Evaluation of Prospects. </w:t>
-      </w:r>
-      <w:r>
-        <w:rPr>
-          <w:i/>
-          <w:iCs/>
-        </w:rPr>
-        <w:t>Studies in Logic and the Foundations of Mathematics, 114</w:t>
-      </w:r>
-      <w:r>
-        <w:t>, 503-520. doi:10.1016/S0049-237</w:t>
-      </w:r>
-      <w:proofErr w:type="gramStart"/>
-      <w:r>
-        <w:t>X(</w:t>
-      </w:r>
-      <w:proofErr w:type="gramEnd"/>
-      <w:r>
-        <w:t>09)70710-4</w:t>
-      </w:r>
-    </w:p>
-    <w:p>
-      <w:pPr>
-        <w:spacing w:after="120"/>
-        <w:ind w:left="720" w:hanging="720"/>
-        <w:rPr>
-          <w:b/>
-        </w:rPr>
-      </w:pPr>
-    </w:p>
-    <w:p>
-      <w:pPr>
-        <w:spacing w:after="120"/>
-        <w:ind w:left="720" w:hanging="720"/>
-        <w:rPr>
-          <w:b/>
-        </w:rPr>
-      </w:pPr>
-      <w:r>
-        <w:rPr>
-          <w:b/>
-        </w:rPr>
-        <w:t>Organizational Decision Making</w:t>
-      </w:r>
-    </w:p>
-    <w:p>
-      <w:pPr>
-        <w:spacing w:after="120"/>
-        <w:ind w:left="720" w:hanging="720"/>
-      </w:pPr>
-      <w:proofErr w:type="spellStart"/>
-      <w:r>
-        <w:t>Auerswald</w:t>
-      </w:r>
-      <w:proofErr w:type="spellEnd"/>
-      <w:r>
-        <w:t xml:space="preserve">, P. E., Branscomb, L. M., Demos, N., &amp; Min, B. K. (2003). Understanding private-sector decision making for early-stage technology development. </w:t>
-      </w:r>
-      <w:r>
-        <w:rPr>
-          <w:i/>
-          <w:iCs/>
-        </w:rPr>
-        <w:t>NIST Advanced Technology Program. NIST GCR</w:t>
-      </w:r>
-      <w:r>
-        <w:t>.</w:t>
-      </w:r>
-    </w:p>
-    <w:p>
-      <w:pPr>
-        <w:spacing w:after="120"/>
-        <w:ind w:left="720" w:hanging="720"/>
-      </w:pPr>
-      <w:proofErr w:type="spellStart"/>
-      <w:r>
-        <w:t>Brunsson</w:t>
-      </w:r>
-      <w:proofErr w:type="spellEnd"/>
-      <w:r>
-        <w:t xml:space="preserve">, N. (1990). Deciding for responsibility and legitimation: Alternative interpretations of organizational decision-making. </w:t>
-      </w:r>
-      <w:r>
-        <w:rPr>
-          <w:i/>
-          <w:iCs/>
-        </w:rPr>
-        <w:t>Accounting, Organizations and Society</w:t>
-      </w:r>
-      <w:r>
-        <w:t xml:space="preserve">, </w:t>
-      </w:r>
-      <w:r>
-        <w:rPr>
-          <w:i/>
-          <w:iCs/>
-        </w:rPr>
-        <w:t>15</w:t>
-      </w:r>
-      <w:r>
-        <w:t>(1-2), 47-59.</w:t>
-      </w:r>
-    </w:p>
-    <w:p>
-      <w:pPr>
-        <w:spacing w:after="120"/>
-        <w:ind w:left="720" w:hanging="720"/>
-      </w:pPr>
-      <w:proofErr w:type="spellStart"/>
-      <w:r>
-        <w:t>Conrath</w:t>
-      </w:r>
-      <w:proofErr w:type="spellEnd"/>
-      <w:r>
-        <w:t xml:space="preserve">, D. W. (1967). Organizational decision making behavior under varying conditions of uncertainty. </w:t>
-      </w:r>
-      <w:r>
-        <w:rPr>
-          <w:i/>
-          <w:iCs/>
-        </w:rPr>
-        <w:t>Management Science</w:t>
-      </w:r>
-      <w:r>
-        <w:t xml:space="preserve">, </w:t>
-      </w:r>
-      <w:r>
-        <w:rPr>
-          <w:i/>
-          <w:iCs/>
-        </w:rPr>
-        <w:t>13</w:t>
-      </w:r>
-      <w:r>
-        <w:t>(8), B-487.</w:t>
-      </w:r>
-    </w:p>
-    <w:p>
-      <w:pPr>
-        <w:spacing w:after="120"/>
-        <w:ind w:left="720" w:hanging="720"/>
-      </w:pPr>
-      <w:proofErr w:type="spellStart"/>
-      <w:r>
-        <w:t>Csaszar</w:t>
-      </w:r>
-      <w:proofErr w:type="spellEnd"/>
-      <w:r>
-        <w:t xml:space="preserve">, F. A., &amp; Eggers, J. P. (2013). Organizational decision making: An information aggregation view. </w:t>
-      </w:r>
-      <w:r>
-        <w:rPr>
-          <w:i/>
-          <w:iCs/>
-        </w:rPr>
-        <w:t>Management Science</w:t>
-      </w:r>
-      <w:r>
-        <w:t xml:space="preserve">, </w:t>
-      </w:r>
-      <w:r>
-        <w:rPr>
-          <w:i/>
-          <w:iCs/>
-        </w:rPr>
-        <w:t>59</w:t>
-      </w:r>
-      <w:r>
-        <w:t>(10), 2257-2277.</w:t>
-      </w:r>
-    </w:p>
-    <w:p>
-      <w:pPr>
-        <w:spacing w:after="120"/>
-        <w:ind w:left="720" w:hanging="720"/>
-      </w:pPr>
-      <w:r>
-        <w:t xml:space="preserve">Halpern, J. J., &amp; Stern, R. C. (Eds.). (2018). </w:t>
-      </w:r>
-      <w:r>
-        <w:rPr>
-          <w:i/>
-          <w:iCs/>
-        </w:rPr>
-        <w:t xml:space="preserve">Debating rationality: </w:t>
-      </w:r>
-      <w:proofErr w:type="spellStart"/>
-      <w:r>
-        <w:rPr>
-          <w:i/>
-          <w:iCs/>
-        </w:rPr>
-        <w:t>Nonrational</w:t>
-      </w:r>
-      <w:proofErr w:type="spellEnd"/>
-      <w:r>
         <w:rPr>
           <w:i/>
           <w:iCs/>
@@ -2061,7 +2280,6 @@
         <w:ind w:left="720" w:hanging="720"/>
       </w:pPr>
       <w:r>
-        <w:lastRenderedPageBreak/>
         <w:t xml:space="preserve">McNamara, G., &amp; </w:t>
       </w:r>
       <w:proofErr w:type="spellStart"/>
@@ -2351,7 +2569,7 @@
         <w:bCs/>
         <w:noProof/>
       </w:rPr>
-      <w:t>6</w:t>
+      <w:t>1</w:t>
     </w:r>
     <w:r>
       <w:rPr>
@@ -3076,7 +3294,6 @@
   <w:style w:type="character" w:default="1" w:styleId="DefaultParagraphFont">
     <w:name w:val="Default Paragraph Font"/>
     <w:uiPriority w:val="1"/>
-    <w:semiHidden/>
     <w:unhideWhenUsed/>
   </w:style>
   <w:style w:type="table" w:default="1" w:styleId="TableNormal">

</xml_diff>

<commit_message>
Minor edits to syllabus and annotated bibliography
</commit_message>
<xml_diff>
--- a/Core/PSP6980_2020_Fall_Syllabus_Townes_v00.docx
+++ b/Core/PSP6980_2020_Fall_Syllabus_Townes_v00.docx
@@ -1374,6 +1374,79 @@
         <w:ind w:left="720" w:hanging="720"/>
       </w:pPr>
       <w:r>
+        <w:t xml:space="preserve">Hatch, M. J. (2018). </w:t>
+      </w:r>
+      <w:r>
+        <w:rPr>
+          <w:i/>
+          <w:iCs/>
+        </w:rPr>
+        <w:t>Organization theory: Modern, symbolic, and postmodern perspectives</w:t>
+      </w:r>
+      <w:r>
+        <w:t xml:space="preserve"> (Fourth Edition).</w:t>
+      </w:r>
+      <w:r>
+        <w:t xml:space="preserve"> </w:t>
+      </w:r>
+      <w:r>
+        <w:t xml:space="preserve">Oxford, United Kingdom: </w:t>
+      </w:r>
+      <w:r>
+        <w:t xml:space="preserve">Oxford </w:t>
+      </w:r>
+      <w:r>
+        <w:t>University P</w:t>
+      </w:r>
+      <w:r>
+        <w:t>ress.</w:t>
+      </w:r>
+    </w:p>
+    <w:p>
+      <w:pPr>
+        <w:spacing w:after="120"/>
+        <w:ind w:left="720" w:hanging="720"/>
+      </w:pPr>
+      <w:r>
+        <w:t>**</w:t>
+      </w:r>
+      <w:r>
+        <w:t>Hatch, M. J. (</w:t>
+      </w:r>
+      <w:r>
+        <w:t>1997</w:t>
+      </w:r>
+      <w:r>
+        <w:t xml:space="preserve">). </w:t>
+      </w:r>
+      <w:r>
+        <w:rPr>
+          <w:i/>
+          <w:iCs/>
+        </w:rPr>
+        <w:t>Organization theory: Modern, symbolic, and postmodern perspectives</w:t>
+      </w:r>
+      <w:r>
+        <w:t xml:space="preserve">. </w:t>
+      </w:r>
+      <w:r>
+        <w:t xml:space="preserve">Oxford, United Kingdom: </w:t>
+      </w:r>
+      <w:r>
+        <w:t>Oxford University P</w:t>
+      </w:r>
+      <w:r>
+        <w:t>ress.</w:t>
+      </w:r>
+      <w:bookmarkStart w:id="0" w:name="_GoBack"/>
+      <w:bookmarkEnd w:id="0"/>
+    </w:p>
+    <w:p>
+      <w:pPr>
+        <w:spacing w:after="120"/>
+        <w:ind w:left="720" w:hanging="720"/>
+      </w:pPr>
+      <w:r>
         <w:t>^</w:t>
       </w:r>
       <w:r>
@@ -1409,81 +1482,6 @@
       </w:r>
       <w:r>
         <w:t>. Boston, MA: Kluwer Academic Publishers.</w:t>
-      </w:r>
-    </w:p>
-    <w:p>
-      <w:pPr>
-        <w:spacing w:after="120"/>
-        <w:ind w:left="720" w:hanging="720"/>
-      </w:pPr>
-      <w:r>
-        <w:t>*</w:t>
-      </w:r>
-      <w:proofErr w:type="spellStart"/>
-      <w:r>
-        <w:t>Linstead</w:t>
-      </w:r>
-      <w:proofErr w:type="spellEnd"/>
-      <w:r>
-        <w:t xml:space="preserve">, S. (Ed.) (2004). </w:t>
-      </w:r>
-      <w:r>
-        <w:rPr>
-          <w:i/>
-        </w:rPr>
-        <w:t>Organization theory and postmodern thought</w:t>
-      </w:r>
-      <w:r>
-        <w:t>. Thousand Oaks, CA: Sage.</w:t>
-      </w:r>
-    </w:p>
-    <w:p>
-      <w:pPr>
-        <w:spacing w:after="120"/>
-        <w:ind w:left="720" w:hanging="720"/>
-      </w:pPr>
-      <w:r>
-        <w:t>^</w:t>
-      </w:r>
-      <w:proofErr w:type="spellStart"/>
-      <w:r>
-        <w:t>Luhmann</w:t>
-      </w:r>
-      <w:proofErr w:type="spellEnd"/>
-      <w:r>
-        <w:t xml:space="preserve">, N. (2018). </w:t>
-      </w:r>
-      <w:r>
-        <w:rPr>
-          <w:i/>
-          <w:iCs/>
-        </w:rPr>
-        <w:t xml:space="preserve">Organization and </w:t>
-      </w:r>
-      <w:r>
-        <w:rPr>
-          <w:i/>
-          <w:iCs/>
-        </w:rPr>
-        <w:t>d</w:t>
-      </w:r>
-      <w:r>
-        <w:rPr>
-          <w:i/>
-          <w:iCs/>
-        </w:rPr>
-        <w:t>ecision</w:t>
-      </w:r>
-      <w:r>
-        <w:t xml:space="preserve"> (D. </w:t>
-      </w:r>
-      <w:proofErr w:type="spellStart"/>
-      <w:r>
-        <w:t>Baecker</w:t>
-      </w:r>
-      <w:proofErr w:type="spellEnd"/>
-      <w:r>
-        <w:t>, Ed.; R. Barrett, Trans.). Cambridge: Cambridge University Press. doi:10.1017/9781108560672</w:t>
       </w:r>
     </w:p>
     <w:p>
@@ -1495,13 +1493,83 @@
         <w:lastRenderedPageBreak/>
         <w:t>*</w:t>
       </w:r>
-      <w:r>
-        <w:t>Miles, J. A. (Ed.) (2</w:t>
-      </w:r>
-      <w:bookmarkStart w:id="0" w:name="_GoBack"/>
-      <w:bookmarkEnd w:id="0"/>
-      <w:r>
-        <w:t xml:space="preserve">014). </w:t>
+      <w:proofErr w:type="spellStart"/>
+      <w:r>
+        <w:t>Linstead</w:t>
+      </w:r>
+      <w:proofErr w:type="spellEnd"/>
+      <w:r>
+        <w:t xml:space="preserve">, S. (Ed.) (2004). </w:t>
+      </w:r>
+      <w:r>
+        <w:rPr>
+          <w:i/>
+        </w:rPr>
+        <w:t>Organization theory and postmodern thought</w:t>
+      </w:r>
+      <w:r>
+        <w:t>. Thousand Oaks, CA: Sage.</w:t>
+      </w:r>
+    </w:p>
+    <w:p>
+      <w:pPr>
+        <w:spacing w:after="120"/>
+        <w:ind w:left="720" w:hanging="720"/>
+      </w:pPr>
+      <w:r>
+        <w:t>^</w:t>
+      </w:r>
+      <w:proofErr w:type="spellStart"/>
+      <w:r>
+        <w:t>Luhmann</w:t>
+      </w:r>
+      <w:proofErr w:type="spellEnd"/>
+      <w:r>
+        <w:t xml:space="preserve">, N. (2018). </w:t>
+      </w:r>
+      <w:r>
+        <w:rPr>
+          <w:i/>
+          <w:iCs/>
+        </w:rPr>
+        <w:t xml:space="preserve">Organization and </w:t>
+      </w:r>
+      <w:r>
+        <w:rPr>
+          <w:i/>
+          <w:iCs/>
+        </w:rPr>
+        <w:t>d</w:t>
+      </w:r>
+      <w:r>
+        <w:rPr>
+          <w:i/>
+          <w:iCs/>
+        </w:rPr>
+        <w:t>ecision</w:t>
+      </w:r>
+      <w:r>
+        <w:t xml:space="preserve"> (D. </w:t>
+      </w:r>
+      <w:proofErr w:type="spellStart"/>
+      <w:r>
+        <w:t>Baecker</w:t>
+      </w:r>
+      <w:proofErr w:type="spellEnd"/>
+      <w:r>
+        <w:t>, Ed.; R. Barrett, Trans.). Cambridge: Cambridge University Press. doi:10.1017/9781108560672</w:t>
+      </w:r>
+    </w:p>
+    <w:p>
+      <w:pPr>
+        <w:spacing w:after="120"/>
+        <w:ind w:left="720" w:hanging="720"/>
+      </w:pPr>
+      <w:r>
+        <w:t>*</w:t>
+      </w:r>
+      <w:r>
+        <w:t xml:space="preserve">Miles, J. A. (Ed.) (2014). </w:t>
       </w:r>
       <w:r>
         <w:rPr>
@@ -1642,6 +1710,42 @@
         <w:spacing w:after="120"/>
         <w:ind w:left="720" w:hanging="720"/>
       </w:pPr>
+      <w:proofErr w:type="spellStart"/>
+      <w:r>
+        <w:t>Shapira</w:t>
+      </w:r>
+      <w:proofErr w:type="spellEnd"/>
+      <w:r>
+        <w:t xml:space="preserve">, Z. (Ed.). (2002). </w:t>
+      </w:r>
+      <w:r>
+        <w:rPr>
+          <w:i/>
+          <w:iCs/>
+        </w:rPr>
+        <w:t>Organizational decision making</w:t>
+      </w:r>
+      <w:r>
+        <w:t xml:space="preserve"> (Paperback Edition).</w:t>
+      </w:r>
+      <w:r>
+        <w:t xml:space="preserve"> </w:t>
+      </w:r>
+      <w:r>
+        <w:t>Cambridge, United Kingdom</w:t>
+      </w:r>
+      <w:r>
+        <w:t xml:space="preserve">: </w:t>
+      </w:r>
+      <w:r>
+        <w:t>Cambridge University Press.</w:t>
+      </w:r>
+    </w:p>
+    <w:p>
+      <w:pPr>
+        <w:spacing w:after="120"/>
+        <w:ind w:left="720" w:hanging="720"/>
+      </w:pPr>
       <w:r>
         <w:t>*</w:t>
       </w:r>
@@ -1651,10 +1755,10 @@
       </w:r>
       <w:proofErr w:type="spellEnd"/>
       <w:r>
-        <w:t>, Z. (Ed.). (2002</w:t>
-      </w:r>
-      <w:r>
-        <w:t>/1997</w:t>
+        <w:t>, Z. (Ed.). (</w:t>
+      </w:r>
+      <w:r>
+        <w:t>1997</w:t>
       </w:r>
       <w:r>
         <w:t xml:space="preserve">). </w:t>
@@ -1670,7 +1774,10 @@
         <w:t xml:space="preserve">. </w:t>
       </w:r>
       <w:r>
-        <w:t xml:space="preserve">Boston, MA: </w:t>
+        <w:t>Cambridge, United Kingdom</w:t>
+      </w:r>
+      <w:r>
+        <w:t xml:space="preserve">: </w:t>
       </w:r>
       <w:r>
         <w:t>Cambridge University Press.</w:t>
@@ -2143,7 +2250,6 @@
       </w:pPr>
       <w:proofErr w:type="spellStart"/>
       <w:r>
-        <w:lastRenderedPageBreak/>
         <w:t>Brunsson</w:t>
       </w:r>
       <w:proofErr w:type="spellEnd"/>
@@ -3294,6 +3400,7 @@
   <w:style w:type="character" w:default="1" w:styleId="DefaultParagraphFont">
     <w:name w:val="Default Paragraph Font"/>
     <w:uiPriority w:val="1"/>
+    <w:semiHidden/>
     <w:unhideWhenUsed/>
   </w:style>
   <w:style w:type="table" w:default="1" w:styleId="TableNormal">

</xml_diff>